<commit_message>
slight edit to doc
</commit_message>
<xml_diff>
--- a/Feasibility Report.docx
+++ b/Feasibility Report.docx
@@ -2578,52 +2578,7 @@
           <w:sz w:val="24"/>
           <w:szCs w:val="24"/>
         </w:rPr>
-        <w:t xml:space="preserve">SkillCourt attempts to overhaul this outdated method by creating an environment which will monitor your progress and offer an arena for furthering your capabilities as a soccer player.  </w:t>
-      </w:r>
-      <w:r>
-        <w:rPr>
-          <w:rFonts w:ascii="Times New Roman" w:eastAsia="Times New Roman" w:hAnsi="Times New Roman" w:cs="Times New Roman"/>
-          <w:color w:val="000000"/>
-          <w:sz w:val="24"/>
-          <w:szCs w:val="24"/>
-        </w:rPr>
-        <w:t xml:space="preserve">By adding features such as </w:t>
-      </w:r>
-      <w:r>
-        <w:rPr>
-          <w:rFonts w:ascii="Times New Roman" w:eastAsia="Times New Roman" w:hAnsi="Times New Roman" w:cs="Times New Roman"/>
-          <w:color w:val="000000"/>
-          <w:sz w:val="24"/>
-          <w:szCs w:val="24"/>
-        </w:rPr>
-        <w:t xml:space="preserve">personalized progress analysis </w:t>
-      </w:r>
-      <w:r>
-        <w:rPr>
-          <w:rFonts w:ascii="Times New Roman" w:eastAsia="Times New Roman" w:hAnsi="Times New Roman" w:cs="Times New Roman"/>
-          <w:color w:val="000000"/>
-          <w:sz w:val="24"/>
-          <w:szCs w:val="24"/>
-        </w:rPr>
-        <w:t xml:space="preserve">and </w:t>
-      </w:r>
-      <w:r>
-        <w:rPr>
-          <w:rFonts w:ascii="Times New Roman" w:eastAsia="Times New Roman" w:hAnsi="Times New Roman" w:cs="Times New Roman"/>
-          <w:color w:val="000000"/>
-          <w:sz w:val="24"/>
-          <w:szCs w:val="24"/>
-        </w:rPr>
-        <w:t xml:space="preserve">specialized skill training </w:t>
-      </w:r>
-      <w:r>
-        <w:rPr>
-          <w:rFonts w:ascii="Times New Roman" w:eastAsia="Times New Roman" w:hAnsi="Times New Roman" w:cs="Times New Roman"/>
-          <w:color w:val="000000"/>
-          <w:sz w:val="24"/>
-          <w:szCs w:val="24"/>
-        </w:rPr>
-        <w:t xml:space="preserve">along </w:t>
+        <w:t xml:space="preserve">SkillCourt attempts to overhaul this outdated method by creating an environment which will monitor your progress and offer an arena for furthering your capabilities as a soccer player.  By adding features such as personalized progress analysis and specialized skill training along </w:t>
       </w:r>
       <w:r>
         <w:rPr>
@@ -2697,104 +2652,102 @@
         </w:rPr>
         <w:t>Along with the analyzed data, a player can choose skills they feel they need to work on.  Ranging from Accuracy to Speed, a player will find a plethora of cognitive skills related to soccer being offered by SkillCourt.</w:t>
       </w:r>
-      <w:bookmarkStart w:id="11" w:name="_GoBack"/>
+    </w:p>
+    <w:p>
+      <w:pPr>
+        <w:pStyle w:val="Heading3"/>
+        <w:ind w:left="900" w:hanging="540"/>
+      </w:pPr>
+      <w:bookmarkStart w:id="11" w:name="_Toc410223859"/>
+      <w:r>
+        <w:t>2.3.</w:t>
+      </w:r>
+      <w:r>
+        <w:tab/>
+        <w:t>High Level Definition of User Requirements</w:t>
+      </w:r>
       <w:bookmarkEnd w:id="11"/>
     </w:p>
     <w:p>
       <w:pPr>
+        <w:ind w:left="720" w:firstLine="720"/>
+      </w:pPr>
+    </w:p>
+    <w:p>
+      <w:pPr>
         <w:pStyle w:val="Heading3"/>
-        <w:ind w:left="900" w:hanging="540"/>
-      </w:pPr>
-      <w:bookmarkStart w:id="12" w:name="_Toc410223859"/>
-      <w:r>
-        <w:t>2.3.</w:t>
+        <w:ind w:left="720"/>
+      </w:pPr>
+      <w:bookmarkStart w:id="12" w:name="_Toc410223860"/>
+      <w:r>
+        <w:t>2.4.</w:t>
       </w:r>
       <w:r>
         <w:tab/>
-        <w:t>High Level Definition of User Requirements</w:t>
+        <w:t>Alternative Solutions</w:t>
       </w:r>
       <w:bookmarkEnd w:id="12"/>
     </w:p>
     <w:p>
       <w:pPr>
-        <w:ind w:left="720" w:firstLine="720"/>
-      </w:pPr>
+        <w:pStyle w:val="Heading4"/>
+        <w:ind w:left="1440"/>
+      </w:pPr>
+      <w:r>
+        <w:t>2.4.1.</w:t>
+      </w:r>
+      <w:r>
+        <w:tab/>
+        <w:t>Description of Alternatives</w:t>
+      </w:r>
     </w:p>
     <w:p>
       <w:pPr>
+        <w:ind w:left="1440"/>
+      </w:pPr>
+    </w:p>
+    <w:p>
+      <w:pPr>
+        <w:pStyle w:val="Heading4"/>
+        <w:ind w:left="1440"/>
+      </w:pPr>
+      <w:r>
+        <w:t>2.4.2.</w:t>
+      </w:r>
+      <w:r>
+        <w:tab/>
+        <w:t>Selection Criteria</w:t>
+      </w:r>
+    </w:p>
+    <w:p>
+      <w:pPr>
+        <w:ind w:left="1440"/>
+      </w:pPr>
+    </w:p>
+    <w:p>
+      <w:pPr>
+        <w:pStyle w:val="Heading4"/>
+        <w:ind w:left="1440"/>
+      </w:pPr>
+      <w:r>
+        <w:t>2.4.3.</w:t>
+      </w:r>
+      <w:r>
+        <w:tab/>
+        <w:t>Analysis of Alternatives</w:t>
+      </w:r>
+    </w:p>
+    <w:p>
+      <w:pPr>
+        <w:ind w:left="1440"/>
+      </w:pPr>
+    </w:p>
+    <w:p>
+      <w:pPr>
         <w:pStyle w:val="Heading3"/>
         <w:ind w:left="720"/>
       </w:pPr>
-      <w:bookmarkStart w:id="13" w:name="_Toc410223860"/>
-      <w:r>
-        <w:t>2.4.</w:t>
-      </w:r>
-      <w:r>
-        <w:tab/>
-        <w:t>Alternative Solutions</w:t>
-      </w:r>
-      <w:bookmarkEnd w:id="13"/>
-    </w:p>
-    <w:p>
-      <w:pPr>
-        <w:pStyle w:val="Heading4"/>
-        <w:ind w:left="1440"/>
-      </w:pPr>
-      <w:r>
-        <w:t>2.4.1.</w:t>
-      </w:r>
-      <w:r>
-        <w:tab/>
-        <w:t>Description of Alternatives</w:t>
-      </w:r>
-    </w:p>
-    <w:p>
-      <w:pPr>
-        <w:ind w:left="1440"/>
-      </w:pPr>
-    </w:p>
-    <w:p>
-      <w:pPr>
-        <w:pStyle w:val="Heading4"/>
-        <w:ind w:left="1440"/>
-      </w:pPr>
-      <w:r>
-        <w:t>2.4.2.</w:t>
-      </w:r>
-      <w:r>
-        <w:tab/>
-        <w:t>Selection Criteria</w:t>
-      </w:r>
-    </w:p>
-    <w:p>
-      <w:pPr>
-        <w:ind w:left="1440"/>
-      </w:pPr>
-    </w:p>
-    <w:p>
-      <w:pPr>
-        <w:pStyle w:val="Heading4"/>
-        <w:ind w:left="1440"/>
-      </w:pPr>
-      <w:r>
-        <w:t>2.4.3.</w:t>
-      </w:r>
-      <w:r>
-        <w:tab/>
-        <w:t>Analysis of Alternatives</w:t>
-      </w:r>
-    </w:p>
-    <w:p>
-      <w:pPr>
-        <w:ind w:left="1440"/>
-      </w:pPr>
-    </w:p>
-    <w:p>
-      <w:pPr>
-        <w:pStyle w:val="Heading3"/>
-        <w:ind w:left="720"/>
-      </w:pPr>
-      <w:bookmarkStart w:id="14" w:name="_Toc410223861"/>
+      <w:bookmarkStart w:id="13" w:name="_Toc410223861"/>
       <w:r>
         <w:t>2.5.</w:t>
       </w:r>
@@ -2802,7 +2755,7 @@
         <w:tab/>
         <w:t>Recommendations</w:t>
       </w:r>
-      <w:bookmarkEnd w:id="14"/>
+      <w:bookmarkEnd w:id="13"/>
     </w:p>
     <w:p>
       <w:pPr>
@@ -2818,7 +2771,7 @@
         <w:rPr>
           <w:rFonts w:ascii="Times New Roman" w:eastAsia="Times New Roman" w:hAnsi="Times New Roman" w:cs="Times New Roman"/>
           <w:color w:val="000000"/>
-          <w:sz w:val="24"/>
+          <w:sz w:val="18"/>
           <w:szCs w:val="24"/>
         </w:rPr>
       </w:pPr>
@@ -2826,7 +2779,7 @@
         <w:rPr>
           <w:rFonts w:ascii="Times New Roman" w:eastAsia="Times New Roman" w:hAnsi="Times New Roman" w:cs="Times New Roman"/>
           <w:color w:val="000000"/>
-          <w:sz w:val="24"/>
+          <w:sz w:val="18"/>
           <w:szCs w:val="24"/>
         </w:rPr>
         <w:t xml:space="preserve">This project </w:t>
@@ -2835,7 +2788,7 @@
         <w:rPr>
           <w:rFonts w:ascii="Times New Roman" w:eastAsia="Times New Roman" w:hAnsi="Times New Roman" w:cs="Times New Roman"/>
           <w:color w:val="000000"/>
-          <w:sz w:val="24"/>
+          <w:sz w:val="18"/>
           <w:szCs w:val="24"/>
         </w:rPr>
         <w:t>will consist of creating the back-</w:t>
@@ -2844,7 +2797,7 @@
         <w:rPr>
           <w:rFonts w:ascii="Times New Roman" w:eastAsia="Times New Roman" w:hAnsi="Times New Roman" w:cs="Times New Roman"/>
           <w:color w:val="000000"/>
-          <w:sz w:val="24"/>
+          <w:sz w:val="18"/>
           <w:szCs w:val="24"/>
         </w:rPr>
         <w:t xml:space="preserve">end for </w:t>
@@ -2853,123 +2806,10 @@
         <w:rPr>
           <w:rFonts w:ascii="Times New Roman" w:eastAsia="Times New Roman" w:hAnsi="Times New Roman" w:cs="Times New Roman"/>
           <w:color w:val="000000"/>
-          <w:sz w:val="24"/>
+          <w:sz w:val="18"/>
           <w:szCs w:val="24"/>
         </w:rPr>
-        <w:t xml:space="preserve">SkillCourt, an activity which uses pressure sensitive pads to help create </w:t>
-      </w:r>
-      <w:r>
-        <w:rPr>
-          <w:rFonts w:ascii="Times New Roman" w:eastAsia="Times New Roman" w:hAnsi="Times New Roman" w:cs="Times New Roman"/>
-          <w:color w:val="000000"/>
-          <w:sz w:val="24"/>
-          <w:szCs w:val="24"/>
-        </w:rPr>
-        <w:t xml:space="preserve">a </w:t>
-      </w:r>
-      <w:r>
-        <w:rPr>
-          <w:rFonts w:ascii="Times New Roman" w:eastAsia="Times New Roman" w:hAnsi="Times New Roman" w:cs="Times New Roman"/>
-          <w:color w:val="000000"/>
-          <w:sz w:val="24"/>
-          <w:szCs w:val="24"/>
-        </w:rPr>
-        <w:t xml:space="preserve">measurement and a guide for soccer </w:t>
-      </w:r>
-      <w:r>
-        <w:rPr>
-          <w:rFonts w:ascii="Times New Roman" w:eastAsia="Times New Roman" w:hAnsi="Times New Roman" w:cs="Times New Roman"/>
-          <w:color w:val="000000"/>
-          <w:sz w:val="24"/>
-          <w:szCs w:val="24"/>
-        </w:rPr>
-        <w:t>training</w:t>
-      </w:r>
-      <w:r>
-        <w:rPr>
-          <w:rFonts w:ascii="Times New Roman" w:eastAsia="Times New Roman" w:hAnsi="Times New Roman" w:cs="Times New Roman"/>
-          <w:color w:val="000000"/>
-          <w:sz w:val="24"/>
-          <w:szCs w:val="24"/>
-        </w:rPr>
-        <w:t xml:space="preserve">.  This includes developing an interface for accessing SkillCourt, creating programs that SkillCourt players will use for training, and parsing data from games to create visuals for player review.  Also, since the pressure sensitive pads </w:t>
-      </w:r>
-      <w:r>
-        <w:rPr>
-          <w:rFonts w:ascii="Times New Roman" w:eastAsia="Times New Roman" w:hAnsi="Times New Roman" w:cs="Times New Roman"/>
-          <w:color w:val="000000"/>
-          <w:sz w:val="24"/>
-          <w:szCs w:val="24"/>
-        </w:rPr>
-        <w:t xml:space="preserve">for SkillCourt </w:t>
-      </w:r>
-      <w:r>
-        <w:rPr>
-          <w:rFonts w:ascii="Times New Roman" w:eastAsia="Times New Roman" w:hAnsi="Times New Roman" w:cs="Times New Roman"/>
-          <w:color w:val="000000"/>
-          <w:sz w:val="24"/>
-          <w:szCs w:val="24"/>
-        </w:rPr>
-        <w:t xml:space="preserve">are still in development, we will </w:t>
-      </w:r>
-      <w:r>
-        <w:rPr>
-          <w:rFonts w:ascii="Times New Roman" w:eastAsia="Times New Roman" w:hAnsi="Times New Roman" w:cs="Times New Roman"/>
-          <w:color w:val="000000"/>
-          <w:sz w:val="24"/>
-          <w:szCs w:val="24"/>
-        </w:rPr>
-        <w:t>need to create</w:t>
-      </w:r>
-      <w:r>
-        <w:rPr>
-          <w:rFonts w:ascii="Times New Roman" w:eastAsia="Times New Roman" w:hAnsi="Times New Roman" w:cs="Times New Roman"/>
-          <w:color w:val="000000"/>
-          <w:sz w:val="24"/>
-          <w:szCs w:val="24"/>
-        </w:rPr>
-        <w:t xml:space="preserve"> a pad-</w:t>
-      </w:r>
-      <w:r>
-        <w:rPr>
-          <w:rFonts w:ascii="Times New Roman" w:eastAsia="Times New Roman" w:hAnsi="Times New Roman" w:cs="Times New Roman"/>
-          <w:color w:val="000000"/>
-          <w:sz w:val="24"/>
-          <w:szCs w:val="24"/>
-        </w:rPr>
-        <w:lastRenderedPageBreak/>
-        <w:t>simulator which will simulate the pads for testing and showcasing purposes.</w:t>
-      </w:r>
-      <w:r>
-        <w:rPr>
-          <w:rFonts w:ascii="Times New Roman" w:eastAsia="Times New Roman" w:hAnsi="Times New Roman" w:cs="Times New Roman"/>
-          <w:color w:val="000000"/>
-          <w:sz w:val="24"/>
-          <w:szCs w:val="24"/>
-        </w:rPr>
-        <w:br/>
-      </w:r>
-      <w:r>
-        <w:rPr>
-          <w:rStyle w:val="Heading2Char"/>
-          <w:rFonts w:eastAsiaTheme="minorHAnsi"/>
-          <w:b w:val="0"/>
-          <w:sz w:val="22"/>
-          <w:szCs w:val="22"/>
-        </w:rPr>
-        <w:t>The Current Analysis-Currently</w:t>
-      </w:r>
-      <w:r>
-        <w:t xml:space="preserve">, soccer training involves a lot of on-field practice, but offers no physical way to track progress.  </w:t>
-      </w:r>
-      <w:r>
-        <w:t xml:space="preserve">In fact, most sports do not offer a guided methodology for tracking progress or attempts to offer skill specific training. </w:t>
-      </w:r>
-      <w:r>
-        <w:t xml:space="preserve">SkillCourt attempts to overhaul this outdated method by creating an environment which will monitor your progress and offer </w:t>
-      </w:r>
-      <w:r>
-        <w:t xml:space="preserve">an arena for furthering your capabilities as a soccer player.  In the future, SkillCourt may also provide this outlet for other sports as well, such as Tennis, Racquetball, and (IDK???).  </w:t>
+        <w:t>SkillCourt, an activity which uses pressure sensitive pads to help create a measurement and a guide for soccer training.  This includes developing an interface for accessing SkillCourt, creating programs that SkillCourt players will use for training, and parsing data from games to create visuals for player review.  Also, since the pressure sensitive pads for SkillCourt are still in development, we will need to create a pad-simulator which will simulate the pads for testing and showcasing purposes.</w:t>
       </w:r>
     </w:p>
     <w:p>
@@ -2978,6 +2818,8 @@
           <w:rFonts w:ascii="Times New Roman" w:hAnsi="Times New Roman" w:cs="Times New Roman"/>
         </w:rPr>
       </w:pPr>
+      <w:bookmarkStart w:id="14" w:name="_GoBack"/>
+      <w:bookmarkEnd w:id="14"/>
     </w:p>
     <w:sectPr>
       <w:headerReference w:type="default" r:id="rId10"/>
@@ -3181,7 +3023,7 @@
           <w:rPr>
             <w:noProof/>
           </w:rPr>
-          <w:t>3</w:t>
+          <w:t>2</w:t>
         </w:r>
         <w:r>
           <w:fldChar w:fldCharType="end"/>
@@ -4545,7 +4387,7 @@
 </file>
 
 <file path=customXml/itemProps1.xml><?xml version="1.0" encoding="utf-8"?>
-<ds:datastoreItem xmlns:ds="http://schemas.openxmlformats.org/officeDocument/2006/customXml" ds:itemID="{EED1ACDD-FCFA-4FF0-AE4F-A73FEC2DCEF9}">
+<ds:datastoreItem xmlns:ds="http://schemas.openxmlformats.org/officeDocument/2006/customXml" ds:itemID="{2A6D4AEC-A187-4735-A64B-B04CFADC825F}">
   <ds:schemaRefs>
     <ds:schemaRef ds:uri="http://schemas.openxmlformats.org/officeDocument/2006/bibliography"/>
   </ds:schemaRefs>

</xml_diff>